<commit_message>
stable version without deciphering of vote.message and counting votes for candidates
</commit_message>
<xml_diff>
--- a/Лаб.роб. №1 (ПАЕГ).docx
+++ b/Лаб.роб. №1 (ПАЕГ).docx
@@ -1,6 +1,6 @@
 
 <file path=word/document.xml><?xml version="1.0" encoding="utf-8"?>
-<w:document xmlns:wpc="http://schemas.microsoft.com/office/word/2010/wordprocessingCanvas" xmlns:cx="http://schemas.microsoft.com/office/drawing/2014/chartex" xmlns:cx1="http://schemas.microsoft.com/office/drawing/2015/9/8/chartex" xmlns:mc="http://schemas.openxmlformats.org/markup-compatibility/2006" xmlns:o="urn:schemas-microsoft-com:office:office" xmlns:r="http://schemas.openxmlformats.org/officeDocument/2006/relationships" xmlns:m="http://schemas.openxmlformats.org/officeDocument/2006/math" xmlns:v="urn:schemas-microsoft-com:vml" xmlns:wp14="http://schemas.microsoft.com/office/word/2010/wordprocessingDrawing" xmlns:wp="http://schemas.openxmlformats.org/drawingml/2006/wordprocessingDrawing" xmlns:w10="urn:schemas-microsoft-com:office:word" xmlns:w="http://schemas.openxmlformats.org/wordprocessingml/2006/main" xmlns:w14="http://schemas.microsoft.com/office/word/2010/wordml" xmlns:w15="http://schemas.microsoft.com/office/word/2012/wordml" xmlns:w16se="http://schemas.microsoft.com/office/word/2015/wordml/symex" xmlns:wpg="http://schemas.microsoft.com/office/word/2010/wordprocessingGroup" xmlns:wpi="http://schemas.microsoft.com/office/word/2010/wordprocessingInk" xmlns:wne="http://schemas.microsoft.com/office/word/2006/wordml" xmlns:wps="http://schemas.microsoft.com/office/word/2010/wordprocessingShape" mc:Ignorable="w14 w15 w16se wp14">
+<w:document xmlns:wpc="http://schemas.microsoft.com/office/word/2010/wordprocessingCanvas" xmlns:cx="http://schemas.microsoft.com/office/drawing/2014/chartex" xmlns:mc="http://schemas.openxmlformats.org/markup-compatibility/2006" xmlns:o="urn:schemas-microsoft-com:office:office" xmlns:r="http://schemas.openxmlformats.org/officeDocument/2006/relationships" xmlns:m="http://schemas.openxmlformats.org/officeDocument/2006/math" xmlns:v="urn:schemas-microsoft-com:vml" xmlns:wp14="http://schemas.microsoft.com/office/word/2010/wordprocessingDrawing" xmlns:wp="http://schemas.openxmlformats.org/drawingml/2006/wordprocessingDrawing" xmlns:w10="urn:schemas-microsoft-com:office:word" xmlns:w="http://schemas.openxmlformats.org/wordprocessingml/2006/main" xmlns:w14="http://schemas.microsoft.com/office/word/2010/wordml" xmlns:w15="http://schemas.microsoft.com/office/word/2012/wordml" xmlns:w16se="http://schemas.microsoft.com/office/word/2015/wordml/symex" xmlns:wpg="http://schemas.microsoft.com/office/word/2010/wordprocessingGroup" xmlns:wpi="http://schemas.microsoft.com/office/word/2010/wordprocessingInk" xmlns:wne="http://schemas.microsoft.com/office/word/2006/wordml" xmlns:wps="http://schemas.microsoft.com/office/word/2010/wordprocessingShape" mc:Ignorable="w14 w15 w16se wp14">
   <w:body>
     <w:p>
       <w:pPr>
@@ -733,10 +733,10 @@
             <v:path o:extrusionok="f" gradientshapeok="t" o:connecttype="rect"/>
             <o:lock v:ext="edit" aspectratio="t"/>
           </v:shapetype>
-          <v:shape id="_x0000_i1025" type="#_x0000_t75" style="width:42.75pt;height:12.75pt" o:ole="">
+          <v:shape id="_x0000_i1025" type="#_x0000_t75" style="width:42.6pt;height:12.6pt" o:ole="">
             <v:imagedata r:id="rId8" o:title=""/>
           </v:shape>
-          <o:OLEObject Type="Embed" ProgID="Equation.3" ShapeID="_x0000_i1025" DrawAspect="Content" ObjectID="_1724624060" r:id="rId9"/>
+          <o:OLEObject Type="Embed" ProgID="Equation.3" ShapeID="_x0000_i1025" DrawAspect="Content" ObjectID="_1726426656" r:id="rId9"/>
         </w:object>
       </w:r>
     </w:p>
@@ -768,10 +768,10 @@
           <w:sz w:val="28"/>
         </w:rPr>
         <w:object w:dxaOrig="1860" w:dyaOrig="320">
-          <v:shape id="_x0000_i1026" type="#_x0000_t75" style="width:93pt;height:15.75pt" o:ole="">
+          <v:shape id="_x0000_i1026" type="#_x0000_t75" style="width:93pt;height:15.6pt" o:ole="">
             <v:imagedata r:id="rId10" o:title=""/>
           </v:shape>
-          <o:OLEObject Type="Embed" ProgID="Equation.3" ShapeID="_x0000_i1026" DrawAspect="Content" ObjectID="_1724624061" r:id="rId11"/>
+          <o:OLEObject Type="Embed" ProgID="Equation.3" ShapeID="_x0000_i1026" DrawAspect="Content" ObjectID="_1726426657" r:id="rId11"/>
         </w:object>
       </w:r>
     </w:p>
@@ -872,10 +872,10 @@
           <w:sz w:val="28"/>
         </w:rPr>
         <w:object w:dxaOrig="1280" w:dyaOrig="320">
-          <v:shape id="_x0000_i1027" type="#_x0000_t75" style="width:63.75pt;height:15.75pt" o:ole="">
+          <v:shape id="_x0000_i1027" type="#_x0000_t75" style="width:63.6pt;height:15.6pt" o:ole="">
             <v:imagedata r:id="rId12" o:title=""/>
           </v:shape>
-          <o:OLEObject Type="Embed" ProgID="Equation.3" ShapeID="_x0000_i1027" DrawAspect="Content" ObjectID="_1724624062" r:id="rId13"/>
+          <o:OLEObject Type="Embed" ProgID="Equation.3" ShapeID="_x0000_i1027" DrawAspect="Content" ObjectID="_1726426658" r:id="rId13"/>
         </w:object>
       </w:r>
       <w:r>
@@ -1115,10 +1115,10 @@
           <w:sz w:val="28"/>
         </w:rPr>
         <w:object w:dxaOrig="2480" w:dyaOrig="380">
-          <v:shape id="_x0000_i1028" type="#_x0000_t75" style="width:123.75pt;height:18.75pt" o:ole="">
+          <v:shape id="_x0000_i1028" type="#_x0000_t75" style="width:123.6pt;height:18.6pt" o:ole="">
             <v:imagedata r:id="rId14" o:title=""/>
           </v:shape>
-          <o:OLEObject Type="Embed" ProgID="Equation.3" ShapeID="_x0000_i1028" DrawAspect="Content" ObjectID="_1724624063" r:id="rId15"/>
+          <o:OLEObject Type="Embed" ProgID="Equation.3" ShapeID="_x0000_i1028" DrawAspect="Content" ObjectID="_1726426659" r:id="rId15"/>
         </w:object>
       </w:r>
       <w:r>
@@ -1343,10 +1343,10 @@
           <w:sz w:val="28"/>
         </w:rPr>
         <w:object w:dxaOrig="1820" w:dyaOrig="360">
-          <v:shape id="_x0000_i1029" type="#_x0000_t75" style="width:90.75pt;height:18pt" o:ole="">
+          <v:shape id="_x0000_i1029" type="#_x0000_t75" style="width:90.6pt;height:18pt" o:ole="">
             <v:imagedata r:id="rId16" o:title=""/>
           </v:shape>
-          <o:OLEObject Type="Embed" ProgID="Equation.3" ShapeID="_x0000_i1029" DrawAspect="Content" ObjectID="_1724624064" r:id="rId17"/>
+          <o:OLEObject Type="Embed" ProgID="Equation.3" ShapeID="_x0000_i1029" DrawAspect="Content" ObjectID="_1726426660" r:id="rId17"/>
         </w:object>
       </w:r>
     </w:p>
@@ -1434,10 +1434,10 @@
           <w:sz w:val="28"/>
         </w:rPr>
         <w:object w:dxaOrig="1880" w:dyaOrig="380">
-          <v:shape id="_x0000_i1030" type="#_x0000_t75" style="width:93.75pt;height:18.75pt" o:ole="">
+          <v:shape id="_x0000_i1030" type="#_x0000_t75" style="width:93.6pt;height:18.6pt" o:ole="">
             <v:imagedata r:id="rId18" o:title=""/>
           </v:shape>
-          <o:OLEObject Type="Embed" ProgID="Equation.3" ShapeID="_x0000_i1030" DrawAspect="Content" ObjectID="_1724624065" r:id="rId19"/>
+          <o:OLEObject Type="Embed" ProgID="Equation.3" ShapeID="_x0000_i1030" DrawAspect="Content" ObjectID="_1726426661" r:id="rId19"/>
         </w:object>
       </w:r>
     </w:p>
@@ -1855,10 +1855,10 @@
           <w:sz w:val="28"/>
         </w:rPr>
         <w:object w:dxaOrig="1280" w:dyaOrig="360">
-          <v:shape id="_x0000_i1031" type="#_x0000_t75" style="width:63.75pt;height:18pt" o:ole="">
+          <v:shape id="_x0000_i1031" type="#_x0000_t75" style="width:63.6pt;height:18pt" o:ole="">
             <v:imagedata r:id="rId20" o:title=""/>
           </v:shape>
-          <o:OLEObject Type="Embed" ProgID="Equation.3" ShapeID="_x0000_i1031" DrawAspect="Content" ObjectID="_1724624066" r:id="rId21"/>
+          <o:OLEObject Type="Embed" ProgID="Equation.3" ShapeID="_x0000_i1031" DrawAspect="Content" ObjectID="_1726426662" r:id="rId21"/>
         </w:object>
       </w:r>
       <w:r>
@@ -1875,10 +1875,10 @@
           <w:sz w:val="28"/>
         </w:rPr>
         <w:object w:dxaOrig="1280" w:dyaOrig="360">
-          <v:shape id="_x0000_i1032" type="#_x0000_t75" style="width:63.75pt;height:18pt" o:ole="">
+          <v:shape id="_x0000_i1032" type="#_x0000_t75" style="width:63.6pt;height:18pt" o:ole="">
             <v:imagedata r:id="rId22" o:title=""/>
           </v:shape>
-          <o:OLEObject Type="Embed" ProgID="Equation.3" ShapeID="_x0000_i1032" DrawAspect="Content" ObjectID="_1724624067" r:id="rId23"/>
+          <o:OLEObject Type="Embed" ProgID="Equation.3" ShapeID="_x0000_i1032" DrawAspect="Content" ObjectID="_1726426663" r:id="rId23"/>
         </w:object>
       </w:r>
     </w:p>
@@ -1942,6 +1942,74 @@
         </w:rPr>
         <w:t>Голосувати можуть лише ті, хто має на це право.</w:t>
       </w:r>
+      <w:r>
+        <w:rPr>
+          <w:rFonts w:ascii="Times New Roman" w:hAnsi="Times New Roman" w:cs="Times New Roman"/>
+          <w:sz w:val="28"/>
+          <w:lang w:val="ru-RU"/>
+        </w:rPr>
+        <w:t xml:space="preserve"> </w:t>
+      </w:r>
+      <w:r>
+        <w:rPr>
+          <w:rFonts w:ascii="Times New Roman" w:hAnsi="Times New Roman" w:cs="Times New Roman"/>
+          <w:color w:val="C45911" w:themeColor="accent2" w:themeShade="BF"/>
+          <w:sz w:val="28"/>
+          <w:lang w:val="ru-RU"/>
+        </w:rPr>
+        <w:t xml:space="preserve">Кому є 18 і </w:t>
+      </w:r>
+      <w:proofErr w:type="spellStart"/>
+      <w:r>
+        <w:rPr>
+          <w:rFonts w:ascii="Times New Roman" w:hAnsi="Times New Roman" w:cs="Times New Roman"/>
+          <w:color w:val="C45911" w:themeColor="accent2" w:themeShade="BF"/>
+          <w:sz w:val="28"/>
+          <w:lang w:val="ru-RU"/>
+        </w:rPr>
+        <w:t>він</w:t>
+      </w:r>
+      <w:proofErr w:type="spellEnd"/>
+      <w:r>
+        <w:rPr>
+          <w:rFonts w:ascii="Times New Roman" w:hAnsi="Times New Roman" w:cs="Times New Roman"/>
+          <w:color w:val="C45911" w:themeColor="accent2" w:themeShade="BF"/>
+          <w:sz w:val="28"/>
+          <w:lang w:val="ru-RU"/>
+        </w:rPr>
+        <w:t xml:space="preserve"> є </w:t>
+      </w:r>
+      <w:proofErr w:type="gramStart"/>
+      <w:r>
+        <w:rPr>
+          <w:rFonts w:ascii="Times New Roman" w:hAnsi="Times New Roman" w:cs="Times New Roman"/>
+          <w:color w:val="C45911" w:themeColor="accent2" w:themeShade="BF"/>
+          <w:sz w:val="28"/>
+          <w:lang w:val="ru-RU"/>
+        </w:rPr>
+        <w:t>у списку</w:t>
+      </w:r>
+      <w:proofErr w:type="gramEnd"/>
+      <w:r>
+        <w:rPr>
+          <w:rFonts w:ascii="Times New Roman" w:hAnsi="Times New Roman" w:cs="Times New Roman"/>
+          <w:color w:val="C45911" w:themeColor="accent2" w:themeShade="BF"/>
+          <w:sz w:val="28"/>
+          <w:lang w:val="ru-RU"/>
+        </w:rPr>
+        <w:t xml:space="preserve"> </w:t>
+      </w:r>
+      <w:proofErr w:type="spellStart"/>
+      <w:r>
+        <w:rPr>
+          <w:rFonts w:ascii="Times New Roman" w:hAnsi="Times New Roman" w:cs="Times New Roman"/>
+          <w:color w:val="C45911" w:themeColor="accent2" w:themeShade="BF"/>
+          <w:sz w:val="28"/>
+          <w:lang w:val="ru-RU"/>
+        </w:rPr>
+        <w:t>виборців</w:t>
+      </w:r>
+      <w:proofErr w:type="spellEnd"/>
     </w:p>
     <w:p>
       <w:pPr>
@@ -1971,6 +2039,21 @@
         </w:rPr>
         <w:t>Кожен може голосувати не більше одного разу.</w:t>
       </w:r>
+      <w:r>
+        <w:rPr>
+          <w:rFonts w:ascii="Times New Roman" w:hAnsi="Times New Roman" w:cs="Times New Roman"/>
+          <w:sz w:val="28"/>
+        </w:rPr>
+        <w:t xml:space="preserve"> </w:t>
+      </w:r>
+      <w:r>
+        <w:rPr>
+          <w:rFonts w:ascii="Times New Roman" w:hAnsi="Times New Roman" w:cs="Times New Roman"/>
+          <w:color w:val="C45911" w:themeColor="accent2" w:themeShade="BF"/>
+          <w:sz w:val="28"/>
+        </w:rPr>
+        <w:t>Повторний голос від того ж виборця (!) не можна врахувати</w:t>
+      </w:r>
     </w:p>
     <w:p>
       <w:pPr>
@@ -2000,6 +2083,21 @@
         </w:rPr>
         <w:t>Ніхто не може дізнатися за кого проголосував конкретний виборець.</w:t>
       </w:r>
+      <w:r>
+        <w:rPr>
+          <w:rFonts w:ascii="Times New Roman" w:hAnsi="Times New Roman" w:cs="Times New Roman"/>
+          <w:sz w:val="28"/>
+        </w:rPr>
+        <w:t xml:space="preserve"> </w:t>
+      </w:r>
+      <w:r>
+        <w:rPr>
+          <w:rFonts w:ascii="Times New Roman" w:hAnsi="Times New Roman" w:cs="Times New Roman"/>
+          <w:color w:val="C45911" w:themeColor="accent2" w:themeShade="BF"/>
+          <w:sz w:val="28"/>
+        </w:rPr>
+        <w:t>ЦВК має доступ до результатів голосування кожного виборця</w:t>
+      </w:r>
     </w:p>
     <w:p>
       <w:pPr>
@@ -2029,6 +2127,39 @@
         </w:rPr>
         <w:t>Ніхто не може проголосувати замість іншого.</w:t>
       </w:r>
+      <w:r>
+        <w:rPr>
+          <w:rFonts w:ascii="Times New Roman" w:hAnsi="Times New Roman" w:cs="Times New Roman"/>
+          <w:sz w:val="28"/>
+        </w:rPr>
+        <w:t xml:space="preserve"> </w:t>
+      </w:r>
+      <w:r>
+        <w:rPr>
+          <w:rFonts w:ascii="Times New Roman" w:hAnsi="Times New Roman" w:cs="Times New Roman"/>
+          <w:color w:val="C45911" w:themeColor="accent2" w:themeShade="BF"/>
+          <w:sz w:val="28"/>
+        </w:rPr>
+        <w:t xml:space="preserve">ЦВК може </w:t>
+      </w:r>
+      <w:proofErr w:type="spellStart"/>
+      <w:r>
+        <w:rPr>
+          <w:rFonts w:ascii="Times New Roman" w:hAnsi="Times New Roman" w:cs="Times New Roman"/>
+          <w:color w:val="C45911" w:themeColor="accent2" w:themeShade="BF"/>
+          <w:sz w:val="28"/>
+        </w:rPr>
+        <w:t>нашаманить</w:t>
+      </w:r>
+      <w:proofErr w:type="spellEnd"/>
+      <w:r>
+        <w:rPr>
+          <w:rFonts w:ascii="Times New Roman" w:hAnsi="Times New Roman" w:cs="Times New Roman"/>
+          <w:color w:val="C45911" w:themeColor="accent2" w:themeShade="BF"/>
+          <w:sz w:val="28"/>
+        </w:rPr>
+        <w:t xml:space="preserve"> в голосах</w:t>
+      </w:r>
     </w:p>
     <w:p>
       <w:pPr>
@@ -2058,6 +2189,29 @@
         </w:rPr>
         <w:t>Ніхто не може таємно змінити чийсь голос.</w:t>
       </w:r>
+      <w:r>
+        <w:rPr>
+          <w:rFonts w:ascii="Times New Roman" w:hAnsi="Times New Roman" w:cs="Times New Roman"/>
+          <w:sz w:val="28"/>
+        </w:rPr>
+        <w:t xml:space="preserve"> </w:t>
+      </w:r>
+      <w:r>
+        <w:rPr>
+          <w:rFonts w:ascii="Times New Roman" w:hAnsi="Times New Roman" w:cs="Times New Roman"/>
+          <w:color w:val="C45911" w:themeColor="accent2" w:themeShade="BF"/>
+          <w:sz w:val="28"/>
+        </w:rPr>
+        <w:t>ТАК, ЦВК</w:t>
+      </w:r>
+      <w:r>
+        <w:rPr>
+          <w:rFonts w:ascii="Times New Roman" w:hAnsi="Times New Roman" w:cs="Times New Roman"/>
+          <w:color w:val="C45911" w:themeColor="accent2" w:themeShade="BF"/>
+          <w:sz w:val="28"/>
+        </w:rPr>
+        <w:t xml:space="preserve"> </w:t>
+      </w:r>
     </w:p>
     <w:p>
       <w:pPr>
@@ -2070,6 +2224,7 @@
         <w:jc w:val="both"/>
         <w:rPr>
           <w:rFonts w:ascii="Times New Roman" w:hAnsi="Times New Roman" w:cs="Times New Roman"/>
+          <w:color w:val="C45911" w:themeColor="accent2" w:themeShade="BF"/>
           <w:sz w:val="28"/>
         </w:rPr>
       </w:pPr>
@@ -2085,7 +2240,31 @@
           <w:rFonts w:ascii="Times New Roman" w:hAnsi="Times New Roman" w:cs="Times New Roman"/>
           <w:sz w:val="28"/>
         </w:rPr>
-        <w:t>Кожен виборець може перевірити, що його голос враховується при підведенні кінцевих результатів.</w:t>
+        <w:t xml:space="preserve">Кожен виборець може перевірити, </w:t>
+      </w:r>
+      <w:bookmarkStart w:id="0" w:name="_GoBack"/>
+      <w:bookmarkEnd w:id="0"/>
+      <w:r>
+        <w:rPr>
+          <w:rFonts w:ascii="Times New Roman" w:hAnsi="Times New Roman" w:cs="Times New Roman"/>
+          <w:sz w:val="28"/>
+        </w:rPr>
+        <w:t>що його голос враховується при підведенні кінцевих результатів.</w:t>
+      </w:r>
+      <w:r>
+        <w:rPr>
+          <w:rFonts w:ascii="Times New Roman" w:hAnsi="Times New Roman" w:cs="Times New Roman"/>
+          <w:sz w:val="28"/>
+        </w:rPr>
+        <w:t xml:space="preserve"> </w:t>
+      </w:r>
+      <w:r>
+        <w:rPr>
+          <w:rFonts w:ascii="Times New Roman" w:hAnsi="Times New Roman" w:cs="Times New Roman"/>
+          <w:color w:val="C45911" w:themeColor="accent2" w:themeShade="BF"/>
+          <w:sz w:val="28"/>
+        </w:rPr>
+        <w:t>Ні</w:t>
       </w:r>
     </w:p>
     <w:p>
@@ -2197,6 +2376,7 @@
           <w:rFonts w:ascii="Times New Roman" w:hAnsi="Times New Roman" w:cs="Times New Roman"/>
           <w:sz w:val="28"/>
         </w:rPr>
+        <w:lastRenderedPageBreak/>
         <w:t>ЦВК розшифровує бюлетені,</w:t>
       </w:r>
       <w:r>
@@ -2222,15 +2402,7 @@
           <w:rFonts w:ascii="Times New Roman" w:hAnsi="Times New Roman" w:cs="Times New Roman"/>
           <w:sz w:val="28"/>
         </w:rPr>
-        <w:t xml:space="preserve">Даний протокол має безліч проблем, наприклад ЦВК не може дізнатися звідки отримані бюлетені, чи належить надіслані бюлетені виборцям, що мають право голосувати. Окрім цього невідомо скільки разів голосував кожен виборець. </w:t>
-      </w:r>
-      <w:r>
-        <w:rPr>
-          <w:rFonts w:ascii="Times New Roman" w:hAnsi="Times New Roman" w:cs="Times New Roman"/>
-          <w:sz w:val="28"/>
-        </w:rPr>
-        <w:lastRenderedPageBreak/>
-        <w:t>Однак в нього є і позитивні сторони – неможливість зміни бюлетеня іншої особи, але в той же час виникає питання навіщо його змінювати, якщо кожен може голосувати безліч разів.</w:t>
+        <w:t>Даний протокол має безліч проблем, наприклад ЦВК не може дізнатися звідки отримані бюлетені, чи належить надіслані бюлетені виборцям, що мають право голосувати. Окрім цього невідомо скільки разів голосував кожен виборець. Однак в нього є і позитивні сторони – неможливість зміни бюлетеня іншої особи, але в той же час виникає питання навіщо його змінювати, якщо кожен може голосувати безліч разів.</w:t>
       </w:r>
     </w:p>
     <w:p>
@@ -2272,7 +2444,22 @@
           <w:rFonts w:ascii="Times New Roman" w:hAnsi="Times New Roman" w:cs="Times New Roman"/>
           <w:sz w:val="28"/>
         </w:rPr>
-        <w:t>Кожен виборець підписує свій бюлетень своїм ключем</w:t>
+        <w:t xml:space="preserve">Кожен виборець підписує свій бюлетень своїм </w:t>
+      </w:r>
+      <w:r>
+        <w:rPr>
+          <w:rFonts w:ascii="Times New Roman" w:hAnsi="Times New Roman" w:cs="Times New Roman"/>
+          <w:sz w:val="28"/>
+        </w:rPr>
+        <w:t xml:space="preserve">ключем </w:t>
+      </w:r>
+      <w:r>
+        <w:rPr>
+          <w:rFonts w:ascii="Times New Roman" w:hAnsi="Times New Roman" w:cs="Times New Roman"/>
+          <w:color w:val="C45911" w:themeColor="accent2" w:themeShade="BF"/>
+          <w:sz w:val="28"/>
+        </w:rPr>
+        <w:t>ЕЦП</w:t>
       </w:r>
       <w:r>
         <w:rPr>
@@ -2303,6 +2490,21 @@
         </w:rPr>
         <w:t>Кожен виборець шифрує свій бюлетень ключом ЦВК.</w:t>
       </w:r>
+      <w:r>
+        <w:rPr>
+          <w:rFonts w:ascii="Times New Roman" w:hAnsi="Times New Roman" w:cs="Times New Roman"/>
+          <w:sz w:val="28"/>
+        </w:rPr>
+        <w:t xml:space="preserve"> </w:t>
+      </w:r>
+      <w:r>
+        <w:rPr>
+          <w:rFonts w:ascii="Times New Roman" w:hAnsi="Times New Roman" w:cs="Times New Roman"/>
+          <w:color w:val="C45911" w:themeColor="accent2" w:themeShade="BF"/>
+          <w:sz w:val="28"/>
+        </w:rPr>
+        <w:t>В ЦВК закритий ключ, надсилає виборцю публічний</w:t>
+      </w:r>
     </w:p>
     <w:p>
       <w:pPr>
@@ -2345,7 +2547,45 @@
           <w:rFonts w:ascii="Times New Roman" w:hAnsi="Times New Roman" w:cs="Times New Roman"/>
           <w:sz w:val="28"/>
         </w:rPr>
-        <w:t>ЦВК розшифровує бюлетені, перевіряє підписи, підводить висновки та публікує результати голосування.</w:t>
+        <w:t xml:space="preserve">ЦВК розшифровує бюлетені, </w:t>
+      </w:r>
+    </w:p>
+    <w:p>
+      <w:pPr>
+        <w:pStyle w:val="a4"/>
+        <w:spacing w:line="360" w:lineRule="auto"/>
+        <w:ind w:left="1069"/>
+        <w:jc w:val="both"/>
+        <w:rPr>
+          <w:rFonts w:ascii="Times New Roman" w:hAnsi="Times New Roman" w:cs="Times New Roman"/>
+          <w:sz w:val="28"/>
+        </w:rPr>
+      </w:pPr>
+      <w:r>
+        <w:rPr>
+          <w:rFonts w:ascii="Times New Roman" w:hAnsi="Times New Roman" w:cs="Times New Roman"/>
+          <w:sz w:val="28"/>
+        </w:rPr>
+        <w:t xml:space="preserve">перевіряє підписи, </w:t>
+      </w:r>
+    </w:p>
+    <w:p>
+      <w:pPr>
+        <w:pStyle w:val="a4"/>
+        <w:spacing w:line="360" w:lineRule="auto"/>
+        <w:ind w:left="1069"/>
+        <w:jc w:val="both"/>
+        <w:rPr>
+          <w:rFonts w:ascii="Times New Roman" w:hAnsi="Times New Roman" w:cs="Times New Roman"/>
+          <w:sz w:val="28"/>
+        </w:rPr>
+      </w:pPr>
+      <w:r>
+        <w:rPr>
+          <w:rFonts w:ascii="Times New Roman" w:hAnsi="Times New Roman" w:cs="Times New Roman"/>
+          <w:sz w:val="28"/>
+        </w:rPr>
+        <w:t>підводить висновки та публікує результати голосування.</w:t>
       </w:r>
     </w:p>
     <w:p>
@@ -2431,6 +2671,7 @@
           <w:rFonts w:ascii="Times New Roman" w:hAnsi="Times New Roman" w:cs="Times New Roman"/>
           <w:sz w:val="28"/>
         </w:rPr>
+        <w:lastRenderedPageBreak/>
         <w:t>Змоделювати простий протокол Е-голосування</w:t>
       </w:r>
       <w:r>
@@ -2616,7 +2857,6 @@
           <w:rFonts w:ascii="Times New Roman" w:hAnsi="Times New Roman" w:cs="Times New Roman"/>
           <w:sz w:val="28"/>
         </w:rPr>
-        <w:lastRenderedPageBreak/>
         <w:t>На</w:t>
       </w:r>
       <w:r>
@@ -2981,6 +3221,7 @@
           <w:rFonts w:ascii="Times New Roman" w:hAnsi="Times New Roman" w:cs="Times New Roman"/>
           <w:sz w:val="28"/>
         </w:rPr>
+        <w:lastRenderedPageBreak/>
         <w:t xml:space="preserve">Що таке ЕЦП, для чого вони використовуються? Опишіть алгоритм ЕЦП </w:t>
       </w:r>
       <w:r>
@@ -3036,8 +3277,6 @@
           <w:color w:val="0070C0"/>
         </w:rPr>
       </w:pPr>
-      <w:bookmarkStart w:id="0" w:name="_GoBack"/>
-      <w:bookmarkEnd w:id="0"/>
     </w:p>
     <w:sectPr>
       <w:footerReference w:type="default" r:id="rId24"/>
@@ -3051,7 +3290,7 @@
 </file>
 
 <file path=word/endnotes.xml><?xml version="1.0" encoding="utf-8"?>
-<w:endnotes xmlns:wpc="http://schemas.microsoft.com/office/word/2010/wordprocessingCanvas" xmlns:cx="http://schemas.microsoft.com/office/drawing/2014/chartex" xmlns:cx1="http://schemas.microsoft.com/office/drawing/2015/9/8/chartex" xmlns:mc="http://schemas.openxmlformats.org/markup-compatibility/2006" xmlns:o="urn:schemas-microsoft-com:office:office" xmlns:r="http://schemas.openxmlformats.org/officeDocument/2006/relationships" xmlns:m="http://schemas.openxmlformats.org/officeDocument/2006/math" xmlns:v="urn:schemas-microsoft-com:vml" xmlns:wp14="http://schemas.microsoft.com/office/word/2010/wordprocessingDrawing" xmlns:wp="http://schemas.openxmlformats.org/drawingml/2006/wordprocessingDrawing" xmlns:w10="urn:schemas-microsoft-com:office:word" xmlns:w="http://schemas.openxmlformats.org/wordprocessingml/2006/main" xmlns:w14="http://schemas.microsoft.com/office/word/2010/wordml" xmlns:w15="http://schemas.microsoft.com/office/word/2012/wordml" xmlns:w16se="http://schemas.microsoft.com/office/word/2015/wordml/symex" xmlns:wpg="http://schemas.microsoft.com/office/word/2010/wordprocessingGroup" xmlns:wpi="http://schemas.microsoft.com/office/word/2010/wordprocessingInk" xmlns:wne="http://schemas.microsoft.com/office/word/2006/wordml" xmlns:wps="http://schemas.microsoft.com/office/word/2010/wordprocessingShape" mc:Ignorable="w14 w15 w16se wp14">
+<w:endnotes xmlns:wpc="http://schemas.microsoft.com/office/word/2010/wordprocessingCanvas" xmlns:cx="http://schemas.microsoft.com/office/drawing/2014/chartex" xmlns:mc="http://schemas.openxmlformats.org/markup-compatibility/2006" xmlns:o="urn:schemas-microsoft-com:office:office" xmlns:r="http://schemas.openxmlformats.org/officeDocument/2006/relationships" xmlns:m="http://schemas.openxmlformats.org/officeDocument/2006/math" xmlns:v="urn:schemas-microsoft-com:vml" xmlns:wp14="http://schemas.microsoft.com/office/word/2010/wordprocessingDrawing" xmlns:wp="http://schemas.openxmlformats.org/drawingml/2006/wordprocessingDrawing" xmlns:w10="urn:schemas-microsoft-com:office:word" xmlns:w="http://schemas.openxmlformats.org/wordprocessingml/2006/main" xmlns:w14="http://schemas.microsoft.com/office/word/2010/wordml" xmlns:w15="http://schemas.microsoft.com/office/word/2012/wordml" xmlns:w16se="http://schemas.microsoft.com/office/word/2015/wordml/symex" xmlns:wpg="http://schemas.microsoft.com/office/word/2010/wordprocessingGroup" xmlns:wpi="http://schemas.microsoft.com/office/word/2010/wordprocessingInk" xmlns:wne="http://schemas.microsoft.com/office/word/2006/wordml" xmlns:wps="http://schemas.microsoft.com/office/word/2010/wordprocessingShape" mc:Ignorable="w14 w15 w16se wp14">
   <w:endnote w:type="separator" w:id="-1">
     <w:p>
       <w:pPr>
@@ -3076,7 +3315,7 @@
 </file>
 
 <file path=word/footer1.xml><?xml version="1.0" encoding="utf-8"?>
-<w:ftr xmlns:wpc="http://schemas.microsoft.com/office/word/2010/wordprocessingCanvas" xmlns:cx="http://schemas.microsoft.com/office/drawing/2014/chartex" xmlns:cx1="http://schemas.microsoft.com/office/drawing/2015/9/8/chartex" xmlns:mc="http://schemas.openxmlformats.org/markup-compatibility/2006" xmlns:o="urn:schemas-microsoft-com:office:office" xmlns:r="http://schemas.openxmlformats.org/officeDocument/2006/relationships" xmlns:m="http://schemas.openxmlformats.org/officeDocument/2006/math" xmlns:v="urn:schemas-microsoft-com:vml" xmlns:wp14="http://schemas.microsoft.com/office/word/2010/wordprocessingDrawing" xmlns:wp="http://schemas.openxmlformats.org/drawingml/2006/wordprocessingDrawing" xmlns:w10="urn:schemas-microsoft-com:office:word" xmlns:w="http://schemas.openxmlformats.org/wordprocessingml/2006/main" xmlns:w14="http://schemas.microsoft.com/office/word/2010/wordml" xmlns:w15="http://schemas.microsoft.com/office/word/2012/wordml" xmlns:w16se="http://schemas.microsoft.com/office/word/2015/wordml/symex" xmlns:wpg="http://schemas.microsoft.com/office/word/2010/wordprocessingGroup" xmlns:wpi="http://schemas.microsoft.com/office/word/2010/wordprocessingInk" xmlns:wne="http://schemas.microsoft.com/office/word/2006/wordml" xmlns:wps="http://schemas.microsoft.com/office/word/2010/wordprocessingShape" mc:Ignorable="w14 w15 w16se wp14">
+<w:ftr xmlns:wpc="http://schemas.microsoft.com/office/word/2010/wordprocessingCanvas" xmlns:cx="http://schemas.microsoft.com/office/drawing/2014/chartex" xmlns:mc="http://schemas.openxmlformats.org/markup-compatibility/2006" xmlns:o="urn:schemas-microsoft-com:office:office" xmlns:r="http://schemas.openxmlformats.org/officeDocument/2006/relationships" xmlns:m="http://schemas.openxmlformats.org/officeDocument/2006/math" xmlns:v="urn:schemas-microsoft-com:vml" xmlns:wp14="http://schemas.microsoft.com/office/word/2010/wordprocessingDrawing" xmlns:wp="http://schemas.openxmlformats.org/drawingml/2006/wordprocessingDrawing" xmlns:w10="urn:schemas-microsoft-com:office:word" xmlns:w="http://schemas.openxmlformats.org/wordprocessingml/2006/main" xmlns:w14="http://schemas.microsoft.com/office/word/2010/wordml" xmlns:w15="http://schemas.microsoft.com/office/word/2012/wordml" xmlns:w16se="http://schemas.microsoft.com/office/word/2015/wordml/symex" xmlns:wpg="http://schemas.microsoft.com/office/word/2010/wordprocessingGroup" xmlns:wpi="http://schemas.microsoft.com/office/word/2010/wordprocessingInk" xmlns:wne="http://schemas.microsoft.com/office/word/2006/wordml" xmlns:wps="http://schemas.microsoft.com/office/word/2010/wordprocessingShape" mc:Ignorable="w14 w15 w16se wp14">
   <w:sdt>
     <w:sdtPr>
       <w:id w:val="-2100478208"/>
@@ -3085,6 +3324,7 @@
         <w:docPartUnique/>
       </w:docPartObj>
     </w:sdtPr>
+    <w:sdtEndPr/>
     <w:sdtContent>
       <w:p>
         <w:pPr>
@@ -3122,7 +3362,7 @@
 </file>
 
 <file path=word/footnotes.xml><?xml version="1.0" encoding="utf-8"?>
-<w:footnotes xmlns:wpc="http://schemas.microsoft.com/office/word/2010/wordprocessingCanvas" xmlns:cx="http://schemas.microsoft.com/office/drawing/2014/chartex" xmlns:cx1="http://schemas.microsoft.com/office/drawing/2015/9/8/chartex" xmlns:mc="http://schemas.openxmlformats.org/markup-compatibility/2006" xmlns:o="urn:schemas-microsoft-com:office:office" xmlns:r="http://schemas.openxmlformats.org/officeDocument/2006/relationships" xmlns:m="http://schemas.openxmlformats.org/officeDocument/2006/math" xmlns:v="urn:schemas-microsoft-com:vml" xmlns:wp14="http://schemas.microsoft.com/office/word/2010/wordprocessingDrawing" xmlns:wp="http://schemas.openxmlformats.org/drawingml/2006/wordprocessingDrawing" xmlns:w10="urn:schemas-microsoft-com:office:word" xmlns:w="http://schemas.openxmlformats.org/wordprocessingml/2006/main" xmlns:w14="http://schemas.microsoft.com/office/word/2010/wordml" xmlns:w15="http://schemas.microsoft.com/office/word/2012/wordml" xmlns:w16se="http://schemas.microsoft.com/office/word/2015/wordml/symex" xmlns:wpg="http://schemas.microsoft.com/office/word/2010/wordprocessingGroup" xmlns:wpi="http://schemas.microsoft.com/office/word/2010/wordprocessingInk" xmlns:wne="http://schemas.microsoft.com/office/word/2006/wordml" xmlns:wps="http://schemas.microsoft.com/office/word/2010/wordprocessingShape" mc:Ignorable="w14 w15 w16se wp14">
+<w:footnotes xmlns:wpc="http://schemas.microsoft.com/office/word/2010/wordprocessingCanvas" xmlns:cx="http://schemas.microsoft.com/office/drawing/2014/chartex" xmlns:mc="http://schemas.openxmlformats.org/markup-compatibility/2006" xmlns:o="urn:schemas-microsoft-com:office:office" xmlns:r="http://schemas.openxmlformats.org/officeDocument/2006/relationships" xmlns:m="http://schemas.openxmlformats.org/officeDocument/2006/math" xmlns:v="urn:schemas-microsoft-com:vml" xmlns:wp14="http://schemas.microsoft.com/office/word/2010/wordprocessingDrawing" xmlns:wp="http://schemas.openxmlformats.org/drawingml/2006/wordprocessingDrawing" xmlns:w10="urn:schemas-microsoft-com:office:word" xmlns:w="http://schemas.openxmlformats.org/wordprocessingml/2006/main" xmlns:w14="http://schemas.microsoft.com/office/word/2010/wordml" xmlns:w15="http://schemas.microsoft.com/office/word/2012/wordml" xmlns:w16se="http://schemas.microsoft.com/office/word/2015/wordml/symex" xmlns:wpg="http://schemas.microsoft.com/office/word/2010/wordprocessingGroup" xmlns:wpi="http://schemas.microsoft.com/office/word/2010/wordprocessingInk" xmlns:wne="http://schemas.microsoft.com/office/word/2006/wordml" xmlns:wps="http://schemas.microsoft.com/office/word/2010/wordprocessingShape" mc:Ignorable="w14 w15 w16se wp14">
   <w:footnote w:type="separator" w:id="-1">
     <w:p>
       <w:pPr>
@@ -3147,7 +3387,7 @@
 </file>
 
 <file path=word/numbering.xml><?xml version="1.0" encoding="utf-8"?>
-<w:numbering xmlns:wpc="http://schemas.microsoft.com/office/word/2010/wordprocessingCanvas" xmlns:cx="http://schemas.microsoft.com/office/drawing/2014/chartex" xmlns:cx1="http://schemas.microsoft.com/office/drawing/2015/9/8/chartex" xmlns:mc="http://schemas.openxmlformats.org/markup-compatibility/2006" xmlns:o="urn:schemas-microsoft-com:office:office" xmlns:r="http://schemas.openxmlformats.org/officeDocument/2006/relationships" xmlns:m="http://schemas.openxmlformats.org/officeDocument/2006/math" xmlns:v="urn:schemas-microsoft-com:vml" xmlns:wp14="http://schemas.microsoft.com/office/word/2010/wordprocessingDrawing" xmlns:wp="http://schemas.openxmlformats.org/drawingml/2006/wordprocessingDrawing" xmlns:w10="urn:schemas-microsoft-com:office:word" xmlns:w="http://schemas.openxmlformats.org/wordprocessingml/2006/main" xmlns:w14="http://schemas.microsoft.com/office/word/2010/wordml" xmlns:w15="http://schemas.microsoft.com/office/word/2012/wordml" xmlns:w16se="http://schemas.microsoft.com/office/word/2015/wordml/symex" xmlns:wpg="http://schemas.microsoft.com/office/word/2010/wordprocessingGroup" xmlns:wpi="http://schemas.microsoft.com/office/word/2010/wordprocessingInk" xmlns:wne="http://schemas.microsoft.com/office/word/2006/wordml" xmlns:wps="http://schemas.microsoft.com/office/word/2010/wordprocessingShape" mc:Ignorable="w14 w15 w16se wp14">
+<w:numbering xmlns:wpc="http://schemas.microsoft.com/office/word/2010/wordprocessingCanvas" xmlns:cx="http://schemas.microsoft.com/office/drawing/2014/chartex" xmlns:mc="http://schemas.openxmlformats.org/markup-compatibility/2006" xmlns:o="urn:schemas-microsoft-com:office:office" xmlns:r="http://schemas.openxmlformats.org/officeDocument/2006/relationships" xmlns:m="http://schemas.openxmlformats.org/officeDocument/2006/math" xmlns:v="urn:schemas-microsoft-com:vml" xmlns:wp14="http://schemas.microsoft.com/office/word/2010/wordprocessingDrawing" xmlns:wp="http://schemas.openxmlformats.org/drawingml/2006/wordprocessingDrawing" xmlns:w10="urn:schemas-microsoft-com:office:word" xmlns:w="http://schemas.openxmlformats.org/wordprocessingml/2006/main" xmlns:w14="http://schemas.microsoft.com/office/word/2010/wordml" xmlns:w15="http://schemas.microsoft.com/office/word/2012/wordml" xmlns:w16se="http://schemas.microsoft.com/office/word/2015/wordml/symex" xmlns:wpg="http://schemas.microsoft.com/office/word/2010/wordprocessingGroup" xmlns:wpi="http://schemas.microsoft.com/office/word/2010/wordprocessingInk" xmlns:wne="http://schemas.microsoft.com/office/word/2006/wordml" xmlns:wps="http://schemas.microsoft.com/office/word/2010/wordprocessingShape" mc:Ignorable="w14 w15 w16se wp14">
   <w:abstractNum w:abstractNumId="0" w15:restartNumberingAfterBreak="0">
     <w:nsid w:val="273139E2"/>
     <w:multiLevelType w:val="hybridMultilevel"/>
@@ -4570,7 +4810,7 @@
 </file>
 
 <file path=customXml/itemProps1.xml><?xml version="1.0" encoding="utf-8"?>
-<ds:datastoreItem xmlns:ds="http://schemas.openxmlformats.org/officeDocument/2006/customXml" ds:itemID="{770DDF42-E308-4291-BADA-0AE4D20F17E6}">
+<ds:datastoreItem xmlns:ds="http://schemas.openxmlformats.org/officeDocument/2006/customXml" ds:itemID="{E42D5F17-CEB9-426F-8CE3-C169FAC61E1A}">
   <ds:schemaRefs>
     <ds:schemaRef ds:uri="http://schemas.openxmlformats.org/officeDocument/2006/bibliography"/>
   </ds:schemaRefs>

</xml_diff>